<commit_message>
fix: fix arrows visibility in 'seance_6' document
</commit_message>
<xml_diff>
--- a/Semestre1/Networking/resume/seance_6.docx
+++ b/Semestre1/Networking/resume/seance_6.docx
@@ -154,7 +154,23 @@
           <w:color w:val="000000" w:themeColor="text1"/>
           <w:lang w:val="fr-FR"/>
         </w:rPr>
-        <w:t>le réseau destination, le prochain routeur (next hop</w:t>
+        <w:t>le réseau destination, le prochain routeur (</w:t>
+      </w:r>
+      <w:proofErr w:type="spellStart"/>
+      <w:r>
+        <w:rPr>
+          <w:color w:val="000000" w:themeColor="text1"/>
+          <w:lang w:val="fr-FR"/>
+        </w:rPr>
+        <w:t>next</w:t>
+      </w:r>
+      <w:proofErr w:type="spellEnd"/>
+      <w:r>
+        <w:rPr>
+          <w:color w:val="000000" w:themeColor="text1"/>
+          <w:lang w:val="fr-FR"/>
+        </w:rPr>
+        <w:t xml:space="preserve"> hop</w:t>
       </w:r>
       <w:r>
         <w:rPr>
@@ -962,7 +978,23 @@
           <w:color w:val="000000" w:themeColor="text1"/>
           <w:lang w:val="fr-FR"/>
         </w:rPr>
-        <w:t>Le protocole RIP (Routing Information Protocol)</w:t>
+        <w:t>Le protocole RIP (</w:t>
+      </w:r>
+      <w:proofErr w:type="spellStart"/>
+      <w:r>
+        <w:rPr>
+          <w:color w:val="000000" w:themeColor="text1"/>
+          <w:lang w:val="fr-FR"/>
+        </w:rPr>
+        <w:t>Routing</w:t>
+      </w:r>
+      <w:proofErr w:type="spellEnd"/>
+      <w:r>
+        <w:rPr>
+          <w:color w:val="000000" w:themeColor="text1"/>
+          <w:lang w:val="fr-FR"/>
+        </w:rPr>
+        <w:t xml:space="preserve"> Information Protocol)</w:t>
       </w:r>
     </w:p>
     <w:p>
@@ -1077,7 +1109,39 @@
           <w:color w:val="000000" w:themeColor="text1"/>
           <w:lang w:val="fr-FR"/>
         </w:rPr>
-        <w:t>Le routeur R1 reçoit le message et ajoute dans sa table de routage la ligne (RIP,NET3,R2,1,if2)</w:t>
+        <w:t>Le routeur R1 reçoit le message et ajoute dans sa table de routage la ligne (</w:t>
+      </w:r>
+      <w:proofErr w:type="gramStart"/>
+      <w:r>
+        <w:rPr>
+          <w:color w:val="000000" w:themeColor="text1"/>
+          <w:lang w:val="fr-FR"/>
+        </w:rPr>
+        <w:t>RIP,NET3,R</w:t>
+      </w:r>
+      <w:proofErr w:type="gramEnd"/>
+      <w:r>
+        <w:rPr>
+          <w:color w:val="000000" w:themeColor="text1"/>
+          <w:lang w:val="fr-FR"/>
+        </w:rPr>
+        <w:t>2,</w:t>
+      </w:r>
+      <w:proofErr w:type="gramStart"/>
+      <w:r>
+        <w:rPr>
+          <w:color w:val="000000" w:themeColor="text1"/>
+          <w:lang w:val="fr-FR"/>
+        </w:rPr>
+        <w:t>1,if</w:t>
+      </w:r>
+      <w:proofErr w:type="gramEnd"/>
+      <w:r>
+        <w:rPr>
+          <w:color w:val="000000" w:themeColor="text1"/>
+          <w:lang w:val="fr-FR"/>
+        </w:rPr>
+        <w:t>2)</w:t>
       </w:r>
     </w:p>
     <w:p>
@@ -1478,12 +1542,21 @@
           <w:lang w:val="fr-FR"/>
         </w:rPr>
       </w:pPr>
-      <w:r>
-        <w:rPr>
-          <w:color w:val="000000" w:themeColor="text1"/>
-          <w:lang w:val="fr-FR"/>
-        </w:rPr>
-        <w:t xml:space="preserve">Connected </w:t>
+      <w:proofErr w:type="spellStart"/>
+      <w:r>
+        <w:rPr>
+          <w:color w:val="000000" w:themeColor="text1"/>
+          <w:lang w:val="fr-FR"/>
+        </w:rPr>
+        <w:t>Connected</w:t>
+      </w:r>
+      <w:proofErr w:type="spellEnd"/>
+      <w:r>
+        <w:rPr>
+          <w:color w:val="000000" w:themeColor="text1"/>
+          <w:lang w:val="fr-FR"/>
+        </w:rPr>
+        <w:t xml:space="preserve"> </w:t>
       </w:r>
       <w:r>
         <w:rPr>
@@ -1505,6 +1578,7 @@
           <w:lang w:val="fr-FR"/>
         </w:rPr>
       </w:pPr>
+      <w:proofErr w:type="spellStart"/>
       <w:r>
         <w:rPr>
           <w:color w:val="000000" w:themeColor="text1"/>
@@ -1512,6 +1586,7 @@
         </w:rPr>
         <w:t>Static</w:t>
       </w:r>
+      <w:proofErr w:type="spellEnd"/>
     </w:p>
     <w:p>
       <w:pPr>
@@ -1673,6 +1748,7 @@
         </w:rPr>
         <w:t>« </w:t>
       </w:r>
+      <w:proofErr w:type="spellStart"/>
       <w:r>
         <w:rPr>
           <w:color w:val="000000" w:themeColor="text1"/>
@@ -1680,6 +1756,7 @@
         </w:rPr>
         <w:t>connected</w:t>
       </w:r>
+      <w:proofErr w:type="spellEnd"/>
       <w:r>
         <w:rPr>
           <w:color w:val="000000" w:themeColor="text1"/>
@@ -1732,7 +1809,23 @@
           <w:lang w:val="fr-FR"/>
         </w:rPr>
         <w:tab/>
-        <w:t>Update timer :</w:t>
+        <w:t xml:space="preserve">Update </w:t>
+      </w:r>
+      <w:proofErr w:type="spellStart"/>
+      <w:r>
+        <w:rPr>
+          <w:color w:val="000000" w:themeColor="text1"/>
+          <w:lang w:val="fr-FR"/>
+        </w:rPr>
+        <w:t>timer</w:t>
+      </w:r>
+      <w:proofErr w:type="spellEnd"/>
+      <w:r>
+        <w:rPr>
+          <w:color w:val="000000" w:themeColor="text1"/>
+          <w:lang w:val="fr-FR"/>
+        </w:rPr>
+        <w:t> :</w:t>
       </w:r>
     </w:p>
     <w:p>
@@ -1792,7 +1885,38 @@
           <w:lang w:val="fr-FR"/>
         </w:rPr>
         <w:tab/>
-        <w:t>Invalid Timer :</w:t>
+      </w:r>
+      <w:proofErr w:type="spellStart"/>
+      <w:r>
+        <w:rPr>
+          <w:color w:val="000000" w:themeColor="text1"/>
+          <w:lang w:val="fr-FR"/>
+        </w:rPr>
+        <w:t>Invalid</w:t>
+      </w:r>
+      <w:proofErr w:type="spellEnd"/>
+      <w:r>
+        <w:rPr>
+          <w:color w:val="000000" w:themeColor="text1"/>
+          <w:lang w:val="fr-FR"/>
+        </w:rPr>
+        <w:t xml:space="preserve"> </w:t>
+      </w:r>
+      <w:proofErr w:type="spellStart"/>
+      <w:r>
+        <w:rPr>
+          <w:color w:val="000000" w:themeColor="text1"/>
+          <w:lang w:val="fr-FR"/>
+        </w:rPr>
+        <w:t>Timer</w:t>
+      </w:r>
+      <w:proofErr w:type="spellEnd"/>
+      <w:r>
+        <w:rPr>
+          <w:color w:val="000000" w:themeColor="text1"/>
+          <w:lang w:val="fr-FR"/>
+        </w:rPr>
+        <w:t> :</w:t>
       </w:r>
     </w:p>
     <w:p>
@@ -1824,7 +1948,23 @@
           <w:color w:val="000000" w:themeColor="text1"/>
           <w:lang w:val="fr-FR"/>
         </w:rPr>
-        <w:t>Hold-down Timer :</w:t>
+        <w:t xml:space="preserve">Hold-down </w:t>
+      </w:r>
+      <w:proofErr w:type="spellStart"/>
+      <w:r>
+        <w:rPr>
+          <w:color w:val="000000" w:themeColor="text1"/>
+          <w:lang w:val="fr-FR"/>
+        </w:rPr>
+        <w:t>Timer</w:t>
+      </w:r>
+      <w:proofErr w:type="spellEnd"/>
+      <w:r>
+        <w:rPr>
+          <w:color w:val="000000" w:themeColor="text1"/>
+          <w:lang w:val="fr-FR"/>
+        </w:rPr>
+        <w:t> :</w:t>
       </w:r>
     </w:p>
     <w:p>
@@ -2193,8 +2333,17 @@
           <w:color w:val="000000" w:themeColor="text1"/>
           <w:lang w:val="fr-FR"/>
         </w:rPr>
-        <w:t xml:space="preserve"> Hold-down Timer</w:t>
-      </w:r>
+        <w:t xml:space="preserve"> Hold-down </w:t>
+      </w:r>
+      <w:proofErr w:type="spellStart"/>
+      <w:r>
+        <w:rPr>
+          <w:color w:val="000000" w:themeColor="text1"/>
+          <w:lang w:val="fr-FR"/>
+        </w:rPr>
+        <w:t>Timer</w:t>
+      </w:r>
+      <w:proofErr w:type="spellEnd"/>
     </w:p>
     <w:p>
       <w:pPr>
@@ -2348,7 +2497,21 @@
         <w:rPr>
           <w:lang w:val="fr-FR"/>
         </w:rPr>
-        <w:t>On attend jusqu’à l’invalide timer de R2 s’écoule</w:t>
+        <w:t xml:space="preserve">On attend jusqu’à l’invalide </w:t>
+      </w:r>
+      <w:proofErr w:type="spellStart"/>
+      <w:r>
+        <w:rPr>
+          <w:lang w:val="fr-FR"/>
+        </w:rPr>
+        <w:t>timer</w:t>
+      </w:r>
+      <w:proofErr w:type="spellEnd"/>
+      <w:r>
+        <w:rPr>
+          <w:lang w:val="fr-FR"/>
+        </w:rPr>
+        <w:t xml:space="preserve"> de R2 s’écoule</w:t>
       </w:r>
       <w:r>
         <w:rPr>
@@ -2384,8 +2547,16 @@
         <w:rPr>
           <w:lang w:val="fr-FR"/>
         </w:rPr>
-        <w:t xml:space="preserve"> ainsi le hold</w:t>
-      </w:r>
+        <w:t xml:space="preserve"> ainsi le </w:t>
+      </w:r>
+      <w:proofErr w:type="spellStart"/>
+      <w:r>
+        <w:rPr>
+          <w:lang w:val="fr-FR"/>
+        </w:rPr>
+        <w:t>hold</w:t>
+      </w:r>
+      <w:proofErr w:type="spellEnd"/>
       <w:r>
         <w:rPr>
           <w:lang w:val="fr-FR"/>
@@ -2396,7 +2567,21 @@
         <w:rPr>
           <w:lang w:val="fr-FR"/>
         </w:rPr>
-        <w:t>own timer est déclenché.</w:t>
+        <w:t xml:space="preserve">own </w:t>
+      </w:r>
+      <w:proofErr w:type="spellStart"/>
+      <w:r>
+        <w:rPr>
+          <w:lang w:val="fr-FR"/>
+        </w:rPr>
+        <w:t>timer</w:t>
+      </w:r>
+      <w:proofErr w:type="spellEnd"/>
+      <w:r>
+        <w:rPr>
+          <w:lang w:val="fr-FR"/>
+        </w:rPr>
+        <w:t xml:space="preserve"> est déclenché.</w:t>
       </w:r>
     </w:p>
     <w:p>
@@ -2416,7 +2601,7 @@
         <mc:AlternateContent>
           <mc:Choice Requires="wps">
             <w:drawing>
-              <wp:anchor distT="0" distB="0" distL="114300" distR="114300" simplePos="0" relativeHeight="251687936" behindDoc="0" locked="0" layoutInCell="1" allowOverlap="1" wp14:anchorId="3452C6C8" wp14:editId="1A72B4AA">
+              <wp:anchor distT="0" distB="0" distL="114300" distR="114300" simplePos="0" relativeHeight="251687936" behindDoc="0" locked="0" layoutInCell="1" allowOverlap="1" wp14:anchorId="3452C6C8" wp14:editId="1964DF73">
                 <wp:simplePos x="0" y="0"/>
                 <wp:positionH relativeFrom="column">
                   <wp:posOffset>6691630</wp:posOffset>
@@ -2443,7 +2628,7 @@
                         </a:prstGeom>
                         <a:ln>
                           <a:solidFill>
-                            <a:schemeClr val="bg1"/>
+                            <a:srgbClr val="EE0000"/>
                           </a:solidFill>
                         </a:ln>
                       </wps:spPr>
@@ -2470,7 +2655,7 @@
           </mc:Choice>
           <mc:Fallback>
             <w:pict>
-              <v:line w14:anchorId="2132954A" id="Straight Connector 11" o:spid="_x0000_s1026" style="position:absolute;z-index:251687936;visibility:visible;mso-wrap-style:square;mso-wrap-distance-left:9pt;mso-wrap-distance-top:0;mso-wrap-distance-right:9pt;mso-wrap-distance-bottom:0;mso-position-horizontal:absolute;mso-position-horizontal-relative:text;mso-position-vertical:absolute;mso-position-vertical-relative:text" from="526.9pt,75.95pt" to="527.4pt,159.45pt" o:gfxdata="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" strokecolor="white [3212]" strokeweight="1.5pt">
+              <v:line w14:anchorId="6E2888B1" id="Straight Connector 11" o:spid="_x0000_s1026" style="position:absolute;z-index:251687936;visibility:visible;mso-wrap-style:square;mso-wrap-distance-left:9pt;mso-wrap-distance-top:0;mso-wrap-distance-right:9pt;mso-wrap-distance-bottom:0;mso-position-horizontal:absolute;mso-position-horizontal-relative:text;mso-position-vertical:absolute;mso-position-vertical-relative:text" from="526.9pt,75.95pt" to="527.4pt,159.45pt" o:gfxdata="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" strokecolor="#e00" strokeweight="1.5pt">
                 <v:stroke joinstyle="miter"/>
               </v:line>
             </w:pict>
@@ -2485,7 +2670,7 @@
         <mc:AlternateContent>
           <mc:Choice Requires="wps">
             <w:drawing>
-              <wp:anchor distT="0" distB="0" distL="114300" distR="114300" simplePos="0" relativeHeight="251685888" behindDoc="0" locked="0" layoutInCell="1" allowOverlap="1" wp14:anchorId="4BD71683" wp14:editId="738D74FB">
+              <wp:anchor distT="0" distB="0" distL="114300" distR="114300" simplePos="0" relativeHeight="251685888" behindDoc="0" locked="0" layoutInCell="1" allowOverlap="1" wp14:anchorId="4BD71683" wp14:editId="7B9B095A">
                 <wp:simplePos x="0" y="0"/>
                 <wp:positionH relativeFrom="column">
                   <wp:posOffset>25400</wp:posOffset>
@@ -2512,7 +2697,7 @@
                         </a:prstGeom>
                         <a:ln>
                           <a:solidFill>
-                            <a:schemeClr val="bg1"/>
+                            <a:srgbClr val="EE0000"/>
                           </a:solidFill>
                         </a:ln>
                       </wps:spPr>
@@ -2539,7 +2724,7 @@
           </mc:Choice>
           <mc:Fallback>
             <w:pict>
-              <v:line w14:anchorId="094D23CA" id="Straight Connector 11" o:spid="_x0000_s1026" style="position:absolute;z-index:251685888;visibility:visible;mso-wrap-style:square;mso-wrap-distance-left:9pt;mso-wrap-distance-top:0;mso-wrap-distance-right:9pt;mso-wrap-distance-bottom:0;mso-position-horizontal:absolute;mso-position-horizontal-relative:text;mso-position-vertical:absolute;mso-position-vertical-relative:text" from="2pt,77.8pt" to="2.5pt,161.3pt" o:gfxdata="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" strokecolor="white [3212]" strokeweight="1.5pt">
+              <v:line w14:anchorId="068DA1F2" id="Straight Connector 11" o:spid="_x0000_s1026" style="position:absolute;z-index:251685888;visibility:visible;mso-wrap-style:square;mso-wrap-distance-left:9pt;mso-wrap-distance-top:0;mso-wrap-distance-right:9pt;mso-wrap-distance-bottom:0;mso-position-horizontal:absolute;mso-position-horizontal-relative:text;mso-position-vertical:absolute;mso-position-vertical-relative:text" from="2pt,77.8pt" to="2.5pt,161.3pt" o:gfxdata="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" strokecolor="#e00" strokeweight="1.5pt">
                 <v:stroke joinstyle="miter"/>
               </v:line>
             </w:pict>
@@ -2554,7 +2739,7 @@
         <mc:AlternateContent>
           <mc:Choice Requires="wps">
             <w:drawing>
-              <wp:anchor distT="0" distB="0" distL="114300" distR="114300" simplePos="0" relativeHeight="251683840" behindDoc="0" locked="0" layoutInCell="1" allowOverlap="1" wp14:anchorId="2052924E" wp14:editId="42E5CE92">
+              <wp:anchor distT="0" distB="0" distL="114300" distR="114300" simplePos="0" relativeHeight="251683840" behindDoc="0" locked="0" layoutInCell="1" allowOverlap="1" wp14:anchorId="2052924E" wp14:editId="05C2B34A">
                 <wp:simplePos x="0" y="0"/>
                 <wp:positionH relativeFrom="column">
                   <wp:posOffset>3357880</wp:posOffset>
@@ -2581,7 +2766,7 @@
                         </a:prstGeom>
                         <a:ln>
                           <a:solidFill>
-                            <a:schemeClr val="bg1"/>
+                            <a:srgbClr val="EE0000"/>
                           </a:solidFill>
                         </a:ln>
                       </wps:spPr>
@@ -2608,7 +2793,7 @@
           </mc:Choice>
           <mc:Fallback>
             <w:pict>
-              <v:line w14:anchorId="2E68B1DD" id="Straight Connector 11" o:spid="_x0000_s1026" style="position:absolute;z-index:251683840;visibility:visible;mso-wrap-style:square;mso-wrap-distance-left:9pt;mso-wrap-distance-top:0;mso-wrap-distance-right:9pt;mso-wrap-distance-bottom:0;mso-position-horizontal:absolute;mso-position-horizontal-relative:text;mso-position-vertical:absolute;mso-position-vertical-relative:text" from="264.4pt,70.3pt" to="264.9pt,153.8pt" o:gfxdata="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" strokecolor="white [3212]" strokeweight="1.5pt">
+              <v:line w14:anchorId="63FDCF5D" id="Straight Connector 11" o:spid="_x0000_s1026" style="position:absolute;z-index:251683840;visibility:visible;mso-wrap-style:square;mso-wrap-distance-left:9pt;mso-wrap-distance-top:0;mso-wrap-distance-right:9pt;mso-wrap-distance-bottom:0;mso-position-horizontal:absolute;mso-position-horizontal-relative:text;mso-position-vertical:absolute;mso-position-vertical-relative:text" from="264.4pt,70.3pt" to="264.9pt,153.8pt" o:gfxdata="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" strokecolor="#e00" strokeweight="1.5pt">
                 <v:stroke joinstyle="miter"/>
               </v:line>
             </w:pict>
@@ -2623,7 +2808,7 @@
         <mc:AlternateContent>
           <mc:Choice Requires="wpg">
             <w:drawing>
-              <wp:anchor distT="0" distB="0" distL="114300" distR="114300" simplePos="0" relativeHeight="251682816" behindDoc="0" locked="0" layoutInCell="1" allowOverlap="1" wp14:anchorId="48DBF7F9" wp14:editId="4476E15F">
+              <wp:anchor distT="0" distB="0" distL="114300" distR="114300" simplePos="0" relativeHeight="251682816" behindDoc="0" locked="0" layoutInCell="1" allowOverlap="1" wp14:anchorId="48DBF7F9" wp14:editId="0D668CDC">
                 <wp:simplePos x="0" y="0"/>
                 <wp:positionH relativeFrom="margin">
                   <wp:posOffset>3364230</wp:posOffset>
@@ -2661,7 +2846,7 @@
                           </a:prstGeom>
                           <a:ln>
                             <a:solidFill>
-                              <a:schemeClr val="bg1"/>
+                              <a:srgbClr val="EE0000"/>
                             </a:solidFill>
                             <a:headEnd type="triangle"/>
                             <a:tailEnd type="triangle"/>
@@ -2696,7 +2881,7 @@
                           </a:prstGeom>
                           <a:ln>
                             <a:solidFill>
-                              <a:schemeClr val="bg1"/>
+                              <a:srgbClr val="EE0000"/>
                             </a:solidFill>
                             <a:headEnd type="triangle"/>
                             <a:tailEnd type="triangle"/>
@@ -2731,7 +2916,7 @@
                           </a:prstGeom>
                           <a:ln>
                             <a:solidFill>
-                              <a:schemeClr val="bg1"/>
+                              <a:srgbClr val="EE0000"/>
                             </a:solidFill>
                             <a:headEnd type="triangle"/>
                             <a:tailEnd type="triangle"/>
@@ -2766,7 +2951,7 @@
                           </a:prstGeom>
                           <a:ln>
                             <a:solidFill>
-                              <a:schemeClr val="bg1"/>
+                              <a:srgbClr val="EE0000"/>
                             </a:solidFill>
                             <a:headEnd type="triangle"/>
                             <a:tailEnd type="triangle"/>
@@ -2801,7 +2986,7 @@
                           </a:prstGeom>
                           <a:ln>
                             <a:solidFill>
-                              <a:schemeClr val="bg1"/>
+                              <a:srgbClr val="EE0000"/>
                             </a:solidFill>
                             <a:headEnd type="triangle"/>
                             <a:tailEnd type="triangle"/>
@@ -2836,7 +3021,7 @@
                           </a:prstGeom>
                           <a:ln>
                             <a:solidFill>
-                              <a:schemeClr val="bg1"/>
+                              <a:srgbClr val="EE0000"/>
                             </a:solidFill>
                             <a:headEnd type="triangle"/>
                             <a:tailEnd type="triangle"/>
@@ -2941,8 +3126,16 @@
                                 <w:rPr>
                                   <w:lang w:val="fr-FR"/>
                                 </w:rPr>
-                                <w:t>Hold down timer</w:t>
+                                <w:t xml:space="preserve">Hold down </w:t>
                               </w:r>
+                              <w:proofErr w:type="spellStart"/>
+                              <w:r>
+                                <w:rPr>
+                                  <w:lang w:val="fr-FR"/>
+                                </w:rPr>
+                                <w:t>timer</w:t>
+                              </w:r>
+                              <w:proofErr w:type="spellEnd"/>
                             </w:p>
                           </w:txbxContent>
                         </wps:txbx>
@@ -2961,27 +3154,27 @@
           </mc:Choice>
           <mc:Fallback>
             <w:pict>
-              <v:group w14:anchorId="48DBF7F9" id="Group 9" o:spid="_x0000_s1029" style="position:absolute;margin-left:264.9pt;margin-top:112.3pt;width:261.9pt;height:71pt;z-index:251682816;mso-position-horizontal-relative:margin" coordsize="33261,9017" o:gfxdata="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">
+              <v:group w14:anchorId="48DBF7F9" id="Group 9" o:spid="_x0000_s1029" style="position:absolute;margin-left:264.9pt;margin-top:112.3pt;width:261.9pt;height:71pt;z-index:251682816;mso-position-horizontal-relative:margin" coordsize="33261,9017" o:gfxdata="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">
                 <v:shapetype id="_x0000_t32" coordsize="21600,21600" o:spt="32" o:oned="t" path="m,l21600,21600e" filled="f">
                   <v:path arrowok="t" fillok="f" o:connecttype="none"/>
                   <o:lock v:ext="edit" shapetype="t"/>
                 </v:shapetype>
-                <v:shape id="Straight Arrow Connector 4" o:spid="_x0000_s1030" type="#_x0000_t32" style="position:absolute;width:5702;height:0;visibility:visible;mso-wrap-style:square" o:connectortype="straight" o:gfxdata="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" strokecolor="white [3212]" strokeweight="1.5pt">
+                <v:shape id="Straight Arrow Connector 4" o:spid="_x0000_s1030" type="#_x0000_t32" style="position:absolute;width:5702;height:0;visibility:visible;mso-wrap-style:square" o:connectortype="straight" o:gfxdata="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" strokecolor="#e00" strokeweight="1.5pt">
                   <v:stroke startarrow="block" endarrow="block" joinstyle="miter"/>
                 </v:shape>
-                <v:shape id="Straight Arrow Connector 4" o:spid="_x0000_s1031" type="#_x0000_t32" style="position:absolute;left:5651;width:5702;height:0;visibility:visible;mso-wrap-style:square" o:connectortype="straight" o:gfxdata="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" strokecolor="white [3212]" strokeweight="1.5pt">
+                <v:shape id="Straight Arrow Connector 4" o:spid="_x0000_s1031" type="#_x0000_t32" style="position:absolute;left:5651;width:5702;height:0;visibility:visible;mso-wrap-style:square" o:connectortype="straight" o:gfxdata="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" strokecolor="#e00" strokeweight="1.5pt">
                   <v:stroke startarrow="block" endarrow="block" joinstyle="miter"/>
                 </v:shape>
-                <v:shape id="Straight Arrow Connector 4" o:spid="_x0000_s1032" type="#_x0000_t32" style="position:absolute;left:11176;width:5702;height:0;visibility:visible;mso-wrap-style:square" o:connectortype="straight" o:gfxdata="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" strokecolor="white [3212]" strokeweight="1.5pt">
+                <v:shape id="Straight Arrow Connector 4" o:spid="_x0000_s1032" type="#_x0000_t32" style="position:absolute;left:11176;width:5702;height:0;visibility:visible;mso-wrap-style:square" o:connectortype="straight" o:gfxdata="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" strokecolor="#e00" strokeweight="1.5pt">
                   <v:stroke startarrow="block" endarrow="block" joinstyle="miter"/>
                 </v:shape>
-                <v:shape id="Straight Arrow Connector 4" o:spid="_x0000_s1033" type="#_x0000_t32" style="position:absolute;left:16573;width:5702;height:0;visibility:visible;mso-wrap-style:square" o:connectortype="straight" o:gfxdata="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" strokecolor="white [3212]" strokeweight="1.5pt">
+                <v:shape id="Straight Arrow Connector 4" o:spid="_x0000_s1033" type="#_x0000_t32" style="position:absolute;left:16573;width:5702;height:0;visibility:visible;mso-wrap-style:square" o:connectortype="straight" o:gfxdata="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" strokecolor="#e00" strokeweight="1.5pt">
                   <v:stroke startarrow="block" endarrow="block" joinstyle="miter"/>
                 </v:shape>
-                <v:shape id="Straight Arrow Connector 4" o:spid="_x0000_s1034" type="#_x0000_t32" style="position:absolute;left:22098;width:5702;height:0;visibility:visible;mso-wrap-style:square" o:connectortype="straight" o:gfxdata="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" strokecolor="white [3212]" strokeweight="1.5pt">
+                <v:shape id="Straight Arrow Connector 4" o:spid="_x0000_s1034" type="#_x0000_t32" style="position:absolute;left:22098;width:5702;height:0;visibility:visible;mso-wrap-style:square" o:connectortype="straight" o:gfxdata="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" strokecolor="#e00" strokeweight="1.5pt">
                   <v:stroke startarrow="block" endarrow="block" joinstyle="miter"/>
                 </v:shape>
-                <v:shape id="Straight Arrow Connector 4" o:spid="_x0000_s1035" type="#_x0000_t32" style="position:absolute;left:27559;width:5702;height:0;visibility:visible;mso-wrap-style:square" o:connectortype="straight" o:gfxdata="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" strokecolor="white [3212]" strokeweight="1.5pt">
+                <v:shape id="Straight Arrow Connector 4" o:spid="_x0000_s1035" type="#_x0000_t32" style="position:absolute;left:27559;width:5702;height:0;visibility:visible;mso-wrap-style:square" o:connectortype="straight" o:gfxdata="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" strokecolor="#e00" strokeweight="1.5pt">
                   <v:stroke startarrow="block" endarrow="block" joinstyle="miter"/>
                 </v:shape>
                 <v:shape id="Text Box 5" o:spid="_x0000_s1036" type="#_x0000_t202" style="position:absolute;left:13906;top:1206;width:5899;height:3175;visibility:visible;mso-wrap-style:square;v-text-anchor:top" o:gfxdata="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" fillcolor="white [3201]" strokeweight=".5pt">
@@ -3009,8 +3202,16 @@
                           <w:rPr>
                             <w:lang w:val="fr-FR"/>
                           </w:rPr>
-                          <w:t>Hold down timer</w:t>
+                          <w:t xml:space="preserve">Hold down </w:t>
                         </w:r>
+                        <w:proofErr w:type="spellStart"/>
+                        <w:r>
+                          <w:rPr>
+                            <w:lang w:val="fr-FR"/>
+                          </w:rPr>
+                          <w:t>timer</w:t>
+                        </w:r>
+                        <w:proofErr w:type="spellEnd"/>
                       </w:p>
                     </w:txbxContent>
                   </v:textbox>
@@ -3029,7 +3230,7 @@
         <mc:AlternateContent>
           <mc:Choice Requires="wpg">
             <w:drawing>
-              <wp:anchor distT="0" distB="0" distL="114300" distR="114300" simplePos="0" relativeHeight="251680768" behindDoc="0" locked="0" layoutInCell="1" allowOverlap="1" wp14:anchorId="0B3DB6C3" wp14:editId="565E55FA">
+              <wp:anchor distT="0" distB="0" distL="114300" distR="114300" simplePos="0" relativeHeight="251680768" behindDoc="0" locked="0" layoutInCell="1" allowOverlap="1" wp14:anchorId="0B3DB6C3" wp14:editId="1F7AF0EB">
                 <wp:simplePos x="0" y="0"/>
                 <wp:positionH relativeFrom="column">
                   <wp:posOffset>38100</wp:posOffset>
@@ -3067,7 +3268,7 @@
                           </a:prstGeom>
                           <a:ln>
                             <a:solidFill>
-                              <a:schemeClr val="bg1"/>
+                              <a:srgbClr val="EE0000"/>
                             </a:solidFill>
                             <a:headEnd type="triangle"/>
                             <a:tailEnd type="triangle"/>
@@ -3176,8 +3377,18 @@
                                   <w:szCs w:val="18"/>
                                   <w:lang w:val="fr-FR"/>
                                 </w:rPr>
-                                <w:t>Update timer</w:t>
+                                <w:t xml:space="preserve">Update </w:t>
                               </w:r>
+                              <w:proofErr w:type="spellStart"/>
+                              <w:r>
+                                <w:rPr>
+                                  <w:sz w:val="18"/>
+                                  <w:szCs w:val="18"/>
+                                  <w:lang w:val="fr-FR"/>
+                                </w:rPr>
+                                <w:t>timer</w:t>
+                              </w:r>
+                              <w:proofErr w:type="spellEnd"/>
                             </w:p>
                           </w:txbxContent>
                         </wps:txbx>
@@ -3196,8 +3407,8 @@
           </mc:Choice>
           <mc:Fallback>
             <w:pict>
-              <v:group w14:anchorId="0B3DB6C3" id="Group 10" o:spid="_x0000_s1038" style="position:absolute;margin-left:3pt;margin-top:4.3pt;width:71.5pt;height:68.5pt;z-index:251680768" coordsize="9080,8699" o:gfxdata="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">
-                <v:shape id="Straight Arrow Connector 4" o:spid="_x0000_s1039" type="#_x0000_t32" style="position:absolute;top:4826;width:5702;height:0;visibility:visible;mso-wrap-style:square" o:connectortype="straight" o:gfxdata="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" strokecolor="white [3212]" strokeweight="1.5pt">
+              <v:group w14:anchorId="0B3DB6C3" id="Group 10" o:spid="_x0000_s1038" style="position:absolute;margin-left:3pt;margin-top:4.3pt;width:71.5pt;height:68.5pt;z-index:251680768" coordsize="9080,8699" o:gfxdata="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">
+                <v:shape id="Straight Arrow Connector 4" o:spid="_x0000_s1039" type="#_x0000_t32" style="position:absolute;top:4826;width:5702;height:0;visibility:visible;mso-wrap-style:square" o:connectortype="straight" o:gfxdata="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" strokecolor="#e00" strokeweight="1.5pt">
                   <v:stroke startarrow="block" endarrow="block" joinstyle="miter"/>
                 </v:shape>
                 <v:shape id="Text Box 5" o:spid="_x0000_s1040" type="#_x0000_t202" style="position:absolute;width:5303;height:2667;visibility:visible;mso-wrap-style:square;v-text-anchor:top" o:gfxdata="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" fillcolor="white [3201]" strokeweight=".5pt">
@@ -3229,8 +3440,18 @@
                             <w:szCs w:val="18"/>
                             <w:lang w:val="fr-FR"/>
                           </w:rPr>
-                          <w:t>Update timer</w:t>
+                          <w:t xml:space="preserve">Update </w:t>
                         </w:r>
+                        <w:proofErr w:type="spellStart"/>
+                        <w:r>
+                          <w:rPr>
+                            <w:sz w:val="18"/>
+                            <w:szCs w:val="18"/>
+                            <w:lang w:val="fr-FR"/>
+                          </w:rPr>
+                          <w:t>timer</w:t>
+                        </w:r>
+                        <w:proofErr w:type="spellEnd"/>
                       </w:p>
                     </w:txbxContent>
                   </v:textbox>
@@ -3248,7 +3469,7 @@
         <mc:AlternateContent>
           <mc:Choice Requires="wpg">
             <w:drawing>
-              <wp:anchor distT="0" distB="0" distL="114300" distR="114300" simplePos="0" relativeHeight="251677696" behindDoc="0" locked="0" layoutInCell="1" allowOverlap="1" wp14:anchorId="044EC502" wp14:editId="67091A64">
+              <wp:anchor distT="0" distB="0" distL="114300" distR="114300" simplePos="0" relativeHeight="251677696" behindDoc="0" locked="0" layoutInCell="1" allowOverlap="1" wp14:anchorId="044EC502" wp14:editId="5A4E6ADD">
                 <wp:simplePos x="0" y="0"/>
                 <wp:positionH relativeFrom="margin">
                   <wp:align>left</wp:align>
@@ -3286,7 +3507,7 @@
                           </a:prstGeom>
                           <a:ln>
                             <a:solidFill>
-                              <a:schemeClr val="bg1"/>
+                              <a:srgbClr val="EE0000"/>
                             </a:solidFill>
                             <a:headEnd type="triangle"/>
                             <a:tailEnd type="triangle"/>
@@ -3321,7 +3542,7 @@
                           </a:prstGeom>
                           <a:ln>
                             <a:solidFill>
-                              <a:schemeClr val="bg1"/>
+                              <a:srgbClr val="EE0000"/>
                             </a:solidFill>
                             <a:headEnd type="triangle"/>
                             <a:tailEnd type="triangle"/>
@@ -3356,7 +3577,7 @@
                           </a:prstGeom>
                           <a:ln>
                             <a:solidFill>
-                              <a:schemeClr val="bg1"/>
+                              <a:srgbClr val="EE0000"/>
                             </a:solidFill>
                             <a:headEnd type="triangle"/>
                             <a:tailEnd type="triangle"/>
@@ -3391,7 +3612,7 @@
                           </a:prstGeom>
                           <a:ln>
                             <a:solidFill>
-                              <a:schemeClr val="bg1"/>
+                              <a:srgbClr val="EE0000"/>
                             </a:solidFill>
                             <a:headEnd type="triangle"/>
                             <a:tailEnd type="triangle"/>
@@ -3426,7 +3647,7 @@
                           </a:prstGeom>
                           <a:ln>
                             <a:solidFill>
-                              <a:schemeClr val="bg1"/>
+                              <a:srgbClr val="EE0000"/>
                             </a:solidFill>
                             <a:headEnd type="triangle"/>
                             <a:tailEnd type="triangle"/>
@@ -3461,7 +3682,7 @@
                           </a:prstGeom>
                           <a:ln>
                             <a:solidFill>
-                              <a:schemeClr val="bg1"/>
+                              <a:srgbClr val="EE0000"/>
                             </a:solidFill>
                             <a:headEnd type="triangle"/>
                             <a:tailEnd type="triangle"/>
@@ -3562,12 +3783,28 @@
                                   <w:lang w:val="fr-FR"/>
                                 </w:rPr>
                               </w:pPr>
+                              <w:proofErr w:type="spellStart"/>
                               <w:r>
                                 <w:rPr>
                                   <w:lang w:val="fr-FR"/>
                                 </w:rPr>
-                                <w:t>Invalid timer</w:t>
+                                <w:t>Invalid</w:t>
                               </w:r>
+                              <w:proofErr w:type="spellEnd"/>
+                              <w:r>
+                                <w:rPr>
+                                  <w:lang w:val="fr-FR"/>
+                                </w:rPr>
+                                <w:t xml:space="preserve"> </w:t>
+                              </w:r>
+                              <w:proofErr w:type="spellStart"/>
+                              <w:r>
+                                <w:rPr>
+                                  <w:lang w:val="fr-FR"/>
+                                </w:rPr>
+                                <w:t>timer</w:t>
+                              </w:r>
+                              <w:proofErr w:type="spellEnd"/>
                             </w:p>
                           </w:txbxContent>
                         </wps:txbx>
@@ -3586,23 +3823,23 @@
           </mc:Choice>
           <mc:Fallback>
             <w:pict>
-              <v:group w14:anchorId="044EC502" id="_x0000_s1042" style="position:absolute;margin-left:0;margin-top:112.3pt;width:261.9pt;height:71pt;z-index:251677696;mso-position-horizontal:left;mso-position-horizontal-relative:margin" coordsize="33261,9017" o:gfxdata="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">
-                <v:shape id="Straight Arrow Connector 4" o:spid="_x0000_s1043" type="#_x0000_t32" style="position:absolute;width:5702;height:0;visibility:visible;mso-wrap-style:square" o:connectortype="straight" o:gfxdata="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" strokecolor="white [3212]" strokeweight="1.5pt">
+              <v:group w14:anchorId="044EC502" id="_x0000_s1042" style="position:absolute;margin-left:0;margin-top:112.3pt;width:261.9pt;height:71pt;z-index:251677696;mso-position-horizontal:left;mso-position-horizontal-relative:margin" coordsize="33261,9017" o:gfxdata="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">
+                <v:shape id="Straight Arrow Connector 4" o:spid="_x0000_s1043" type="#_x0000_t32" style="position:absolute;width:5702;height:0;visibility:visible;mso-wrap-style:square" o:connectortype="straight" o:gfxdata="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" strokecolor="#e00" strokeweight="1.5pt">
                   <v:stroke startarrow="block" endarrow="block" joinstyle="miter"/>
                 </v:shape>
-                <v:shape id="Straight Arrow Connector 4" o:spid="_x0000_s1044" type="#_x0000_t32" style="position:absolute;left:5651;width:5702;height:0;visibility:visible;mso-wrap-style:square" o:connectortype="straight" o:gfxdata="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" strokecolor="white [3212]" strokeweight="1.5pt">
+                <v:shape id="Straight Arrow Connector 4" o:spid="_x0000_s1044" type="#_x0000_t32" style="position:absolute;left:5651;width:5702;height:0;visibility:visible;mso-wrap-style:square" o:connectortype="straight" o:gfxdata="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" strokecolor="#e00" strokeweight="1.5pt">
                   <v:stroke startarrow="block" endarrow="block" joinstyle="miter"/>
                 </v:shape>
-                <v:shape id="Straight Arrow Connector 4" o:spid="_x0000_s1045" type="#_x0000_t32" style="position:absolute;left:11176;width:5702;height:0;visibility:visible;mso-wrap-style:square" o:connectortype="straight" o:gfxdata="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" strokecolor="white [3212]" strokeweight="1.5pt">
+                <v:shape id="Straight Arrow Connector 4" o:spid="_x0000_s1045" type="#_x0000_t32" style="position:absolute;left:11176;width:5702;height:0;visibility:visible;mso-wrap-style:square" o:connectortype="straight" o:gfxdata="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" strokecolor="#e00" strokeweight="1.5pt">
                   <v:stroke startarrow="block" endarrow="block" joinstyle="miter"/>
                 </v:shape>
-                <v:shape id="Straight Arrow Connector 4" o:spid="_x0000_s1046" type="#_x0000_t32" style="position:absolute;left:16573;width:5702;height:0;visibility:visible;mso-wrap-style:square" o:connectortype="straight" o:gfxdata="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" strokecolor="white [3212]" strokeweight="1.5pt">
+                <v:shape id="Straight Arrow Connector 4" o:spid="_x0000_s1046" type="#_x0000_t32" style="position:absolute;left:16573;width:5702;height:0;visibility:visible;mso-wrap-style:square" o:connectortype="straight" o:gfxdata="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" strokecolor="#e00" strokeweight="1.5pt">
                   <v:stroke startarrow="block" endarrow="block" joinstyle="miter"/>
                 </v:shape>
-                <v:shape id="Straight Arrow Connector 4" o:spid="_x0000_s1047" type="#_x0000_t32" style="position:absolute;left:22098;width:5702;height:0;visibility:visible;mso-wrap-style:square" o:connectortype="straight" o:gfxdata="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" strokecolor="white [3212]" strokeweight="1.5pt">
+                <v:shape id="Straight Arrow Connector 4" o:spid="_x0000_s1047" type="#_x0000_t32" style="position:absolute;left:22098;width:5702;height:0;visibility:visible;mso-wrap-style:square" o:connectortype="straight" o:gfxdata="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" strokecolor="#e00" strokeweight="1.5pt">
                   <v:stroke startarrow="block" endarrow="block" joinstyle="miter"/>
                 </v:shape>
-                <v:shape id="Straight Arrow Connector 4" o:spid="_x0000_s1048" type="#_x0000_t32" style="position:absolute;left:27559;width:5702;height:0;visibility:visible;mso-wrap-style:square" o:connectortype="straight" o:gfxdata="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" strokecolor="white [3212]" strokeweight="1.5pt">
+                <v:shape id="Straight Arrow Connector 4" o:spid="_x0000_s1048" type="#_x0000_t32" style="position:absolute;left:27559;width:5702;height:0;visibility:visible;mso-wrap-style:square" o:connectortype="straight" o:gfxdata="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" strokecolor="#e00" strokeweight="1.5pt">
                   <v:stroke startarrow="block" endarrow="block" joinstyle="miter"/>
                 </v:shape>
                 <v:shape id="Text Box 5" o:spid="_x0000_s1049" type="#_x0000_t202" style="position:absolute;left:13906;top:1206;width:5899;height:3175;visibility:visible;mso-wrap-style:square;v-text-anchor:top" o:gfxdata="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" fillcolor="white [3201]" strokeweight=".5pt">
@@ -3626,12 +3863,28 @@
                             <w:lang w:val="fr-FR"/>
                           </w:rPr>
                         </w:pPr>
+                        <w:proofErr w:type="spellStart"/>
                         <w:r>
                           <w:rPr>
                             <w:lang w:val="fr-FR"/>
                           </w:rPr>
-                          <w:t>Invalid timer</w:t>
+                          <w:t>Invalid</w:t>
                         </w:r>
+                        <w:proofErr w:type="spellEnd"/>
+                        <w:r>
+                          <w:rPr>
+                            <w:lang w:val="fr-FR"/>
+                          </w:rPr>
+                          <w:t xml:space="preserve"> </w:t>
+                        </w:r>
+                        <w:proofErr w:type="spellStart"/>
+                        <w:r>
+                          <w:rPr>
+                            <w:lang w:val="fr-FR"/>
+                          </w:rPr>
+                          <w:t>timer</w:t>
+                        </w:r>
+                        <w:proofErr w:type="spellEnd"/>
                       </w:p>
                     </w:txbxContent>
                   </v:textbox>
@@ -3709,7 +3962,35 @@
         <w:rPr>
           <w:lang w:val="fr-FR"/>
         </w:rPr>
-        <w:t>Si le hold down timer est écoulé sans recevoir aucun message à partir du net1 alors le réseau net1 est inaccessible</w:t>
+        <w:t xml:space="preserve">Si le </w:t>
+      </w:r>
+      <w:proofErr w:type="spellStart"/>
+      <w:r>
+        <w:rPr>
+          <w:lang w:val="fr-FR"/>
+        </w:rPr>
+        <w:t>hold</w:t>
+      </w:r>
+      <w:proofErr w:type="spellEnd"/>
+      <w:r>
+        <w:rPr>
+          <w:lang w:val="fr-FR"/>
+        </w:rPr>
+        <w:t xml:space="preserve"> down </w:t>
+      </w:r>
+      <w:proofErr w:type="spellStart"/>
+      <w:r>
+        <w:rPr>
+          <w:lang w:val="fr-FR"/>
+        </w:rPr>
+        <w:t>timer</w:t>
+      </w:r>
+      <w:proofErr w:type="spellEnd"/>
+      <w:r>
+        <w:rPr>
+          <w:lang w:val="fr-FR"/>
+        </w:rPr>
+        <w:t xml:space="preserve"> est écoulé sans recevoir aucun message à partir du net1 alors le réseau net1 est inaccessible</w:t>
       </w:r>
     </w:p>
     <w:p>
@@ -3759,11 +4040,33 @@
         </w:rPr>
         <w:t xml:space="preserve"> </w:t>
       </w:r>
-      <w:r>
-        <w:rPr>
-          <w:lang w:val="fr-FR"/>
-        </w:rPr>
-        <w:t xml:space="preserve">hold down timer se déclenche directement </w:t>
+      <w:proofErr w:type="spellStart"/>
+      <w:r>
+        <w:rPr>
+          <w:lang w:val="fr-FR"/>
+        </w:rPr>
+        <w:t>hold</w:t>
+      </w:r>
+      <w:proofErr w:type="spellEnd"/>
+      <w:r>
+        <w:rPr>
+          <w:lang w:val="fr-FR"/>
+        </w:rPr>
+        <w:t xml:space="preserve"> down </w:t>
+      </w:r>
+      <w:proofErr w:type="spellStart"/>
+      <w:r>
+        <w:rPr>
+          <w:lang w:val="fr-FR"/>
+        </w:rPr>
+        <w:t>timer</w:t>
+      </w:r>
+      <w:proofErr w:type="spellEnd"/>
+      <w:r>
+        <w:rPr>
+          <w:lang w:val="fr-FR"/>
+        </w:rPr>
+        <w:t xml:space="preserve"> se déclenche directement </w:t>
       </w:r>
       <w:r>
         <w:rPr>
@@ -3775,7 +4078,21 @@
         <w:rPr>
           <w:lang w:val="fr-FR"/>
         </w:rPr>
-        <w:t xml:space="preserve">ans invalide timer au cas de R1 qui </w:t>
+        <w:t xml:space="preserve">ans invalide </w:t>
+      </w:r>
+      <w:proofErr w:type="spellStart"/>
+      <w:r>
+        <w:rPr>
+          <w:lang w:val="fr-FR"/>
+        </w:rPr>
+        <w:t>timer</w:t>
+      </w:r>
+      <w:proofErr w:type="spellEnd"/>
+      <w:r>
+        <w:rPr>
+          <w:lang w:val="fr-FR"/>
+        </w:rPr>
+        <w:t xml:space="preserve"> au cas de R1 qui </w:t>
       </w:r>
       <w:r>
         <w:rPr>
@@ -3787,7 +4104,21 @@
         <w:rPr>
           <w:lang w:val="fr-FR"/>
         </w:rPr>
-        <w:t xml:space="preserve"> coupure directe il déclenche le hold down directement</w:t>
+        <w:t xml:space="preserve"> coupure directe il déclenche le </w:t>
+      </w:r>
+      <w:proofErr w:type="spellStart"/>
+      <w:r>
+        <w:rPr>
+          <w:lang w:val="fr-FR"/>
+        </w:rPr>
+        <w:t>hold</w:t>
+      </w:r>
+      <w:proofErr w:type="spellEnd"/>
+      <w:r>
+        <w:rPr>
+          <w:lang w:val="fr-FR"/>
+        </w:rPr>
+        <w:t xml:space="preserve"> down directement</w:t>
       </w:r>
       <w:r>
         <w:rPr>

</xml_diff>